<commit_message>
correção do highlight para brilhar tbm no antigo campo texto do diario; topologia 2;
</commit_message>
<xml_diff>
--- a/Documentos/replicacao_sinj.docx
+++ b/Documentos/replicacao_sinj.docx
@@ -9,20 +9,19 @@
       <w:r>
         <w:t>TOPOLOGIA REPLICAÇÃO SINJ</w:t>
       </w:r>
-      <w:bookmarkStart w:id="0" w:name="_GoBack"/>
-      <w:bookmarkEnd w:id="0"/>
     </w:p>
     <w:p>
+      <w:bookmarkStart w:id="0" w:name="_GoBack"/>
       <w:r>
         <w:rPr>
           <w:noProof/>
           <w:lang w:eastAsia="pt-BR"/>
         </w:rPr>
         <w:drawing>
-          <wp:inline distT="0" distB="0" distL="0" distR="0" wp14:anchorId="7033B3A9" wp14:editId="636449C4">
-            <wp:extent cx="5400040" cy="4462762"/>
-            <wp:effectExtent l="0" t="0" r="0" b="0"/>
-            <wp:docPr id="1" name="Imagem 1"/>
+          <wp:inline distT="0" distB="0" distL="0" distR="0">
+            <wp:extent cx="5400040" cy="4968875"/>
+            <wp:effectExtent l="0" t="0" r="0" b="3175"/>
+            <wp:docPr id="2" name="Imagem 2"/>
             <wp:cNvGraphicFramePr>
               <a:graphicFrameLocks xmlns:a="http://schemas.openxmlformats.org/drawingml/2006/main" noChangeAspect="1"/>
             </wp:cNvGraphicFramePr>
@@ -30,11 +29,17 @@
               <a:graphicData uri="http://schemas.openxmlformats.org/drawingml/2006/picture">
                 <pic:pic xmlns:pic="http://schemas.openxmlformats.org/drawingml/2006/picture">
                   <pic:nvPicPr>
-                    <pic:cNvPr id="0" name=""/>
+                    <pic:cNvPr id="0" name="topologia_2.JPG"/>
                     <pic:cNvPicPr/>
                   </pic:nvPicPr>
                   <pic:blipFill>
-                    <a:blip r:embed="rId6"/>
+                    <a:blip r:embed="rId6">
+                      <a:extLst>
+                        <a:ext uri="{28A0092B-C50C-407E-A947-70E740481C1C}">
+                          <a14:useLocalDpi xmlns:a14="http://schemas.microsoft.com/office/drawing/2010/main" val="0"/>
+                        </a:ext>
+                      </a:extLst>
+                    </a:blip>
                     <a:stretch>
                       <a:fillRect/>
                     </a:stretch>
@@ -42,7 +47,7 @@
                   <pic:spPr>
                     <a:xfrm>
                       <a:off x="0" y="0"/>
-                      <a:ext cx="5400040" cy="4462762"/>
+                      <a:ext cx="5400040" cy="4968875"/>
                     </a:xfrm>
                     <a:prstGeom prst="rect">
                       <a:avLst/>
@@ -54,6 +59,7 @@
           </wp:inline>
         </w:drawing>
       </w:r>
+      <w:bookmarkEnd w:id="0"/>
     </w:p>
     <w:p>
       <w:r>

</xml_diff>